<commit_message>
Update instructions for match pairing
</commit_message>
<xml_diff>
--- a/docs/Hand Cricket Python App Documentation.docx
+++ b/docs/Hand Cricket Python App Documentation.docx
@@ -1,6 +1,6 @@
 
 <file path=word/document.xml><?xml version="1.0" encoding="utf-8"?>
-<w:document xmlns:wpc="http://schemas.microsoft.com/office/word/2010/wordprocessingCanvas" xmlns:cx="http://schemas.microsoft.com/office/drawing/2014/chartex" xmlns:cx1="http://schemas.microsoft.com/office/drawing/2015/9/8/chartex" xmlns:cx2="http://schemas.microsoft.com/office/drawing/2015/10/21/chartex" xmlns:cx3="http://schemas.microsoft.com/office/drawing/2016/5/9/chartex" xmlns:cx4="http://schemas.microsoft.com/office/drawing/2016/5/10/chartex" xmlns:cx5="http://schemas.microsoft.com/office/drawing/2016/5/11/chartex" xmlns:cx6="http://schemas.microsoft.com/office/drawing/2016/5/12/chartex" xmlns:cx7="http://schemas.microsoft.com/office/drawing/2016/5/13/chartex" xmlns:cx8="http://schemas.microsoft.com/office/drawing/2016/5/14/chartex" xmlns:mc="http://schemas.openxmlformats.org/markup-compatibility/2006" xmlns:aink="http://schemas.microsoft.com/office/drawing/2016/ink" xmlns:am3d="http://schemas.microsoft.com/office/drawing/2017/model3d" xmlns:o="urn:schemas-microsoft-com:office:office" xmlns:r="http://schemas.openxmlformats.org/officeDocument/2006/relationships" xmlns:m="http://schemas.openxmlformats.org/officeDocument/2006/math" xmlns:v="urn:schemas-microsoft-com:vml" xmlns:wp14="http://schemas.microsoft.com/office/word/2010/wordprocessingDrawing" xmlns:wp="http://schemas.openxmlformats.org/drawingml/2006/wordprocessingDrawing" xmlns:w10="urn:schemas-microsoft-com:office:word" xmlns:w="http://schemas.openxmlformats.org/wordprocessingml/2006/main" xmlns:w14="http://schemas.microsoft.com/office/word/2010/wordml" xmlns:w15="http://schemas.microsoft.com/office/word/2012/wordml" xmlns:w16cex="http://schemas.microsoft.com/office/word/2018/wordml/cex" xmlns:w16cid="http://schemas.microsoft.com/office/word/2016/wordml/cid" xmlns:w16="http://schemas.microsoft.com/office/word/2018/wordml" xmlns:w16se="http://schemas.microsoft.com/office/word/2015/wordml/symex" xmlns:wpg="http://schemas.microsoft.com/office/word/2010/wordprocessingGroup" xmlns:wpi="http://schemas.microsoft.com/office/word/2010/wordprocessingInk" xmlns:wne="http://schemas.microsoft.com/office/word/2006/wordml" xmlns:wps="http://schemas.microsoft.com/office/word/2010/wordprocessingShape" mc:Ignorable="w14 w15 w16se w16cid w16 w16cex wp14">
+<w:document xmlns:wpc="http://schemas.microsoft.com/office/word/2010/wordprocessingCanvas" xmlns:cx="http://schemas.microsoft.com/office/drawing/2014/chartex" xmlns:cx1="http://schemas.microsoft.com/office/drawing/2015/9/8/chartex" xmlns:cx2="http://schemas.microsoft.com/office/drawing/2015/10/21/chartex" xmlns:cx3="http://schemas.microsoft.com/office/drawing/2016/5/9/chartex" xmlns:cx4="http://schemas.microsoft.com/office/drawing/2016/5/10/chartex" xmlns:cx5="http://schemas.microsoft.com/office/drawing/2016/5/11/chartex" xmlns:cx6="http://schemas.microsoft.com/office/drawing/2016/5/12/chartex" xmlns:cx7="http://schemas.microsoft.com/office/drawing/2016/5/13/chartex" xmlns:cx8="http://schemas.microsoft.com/office/drawing/2016/5/14/chartex" xmlns:mc="http://schemas.openxmlformats.org/markup-compatibility/2006" xmlns:aink="http://schemas.microsoft.com/office/drawing/2016/ink" xmlns:am3d="http://schemas.microsoft.com/office/drawing/2017/model3d" xmlns:o="urn:schemas-microsoft-com:office:office" xmlns:r="http://schemas.openxmlformats.org/officeDocument/2006/relationships" xmlns:m="http://schemas.openxmlformats.org/officeDocument/2006/math" xmlns:v="urn:schemas-microsoft-com:vml" xmlns:wp14="http://schemas.microsoft.com/office/word/2010/wordprocessingDrawing" xmlns:wp="http://schemas.openxmlformats.org/drawingml/2006/wordprocessingDrawing" xmlns:w10="urn:schemas-microsoft-com:office:word" xmlns:w="http://schemas.openxmlformats.org/wordprocessingml/2006/main" xmlns:w14="http://schemas.microsoft.com/office/word/2010/wordml" xmlns:w15="http://schemas.microsoft.com/office/word/2012/wordml" xmlns:w16cex="http://schemas.microsoft.com/office/word/2018/wordml/cex" xmlns:w16cid="http://schemas.microsoft.com/office/word/2016/wordml/cid" xmlns:w16="http://schemas.microsoft.com/office/word/2018/wordml" xmlns:w16sdtdh="http://schemas.microsoft.com/office/word/2020/wordml/sdtdatahash" xmlns:w16se="http://schemas.microsoft.com/office/word/2015/wordml/symex" xmlns:wpg="http://schemas.microsoft.com/office/word/2010/wordprocessingGroup" xmlns:wpi="http://schemas.microsoft.com/office/word/2010/wordprocessingInk" xmlns:wne="http://schemas.microsoft.com/office/word/2006/wordml" xmlns:wps="http://schemas.microsoft.com/office/word/2010/wordprocessingShape" mc:Ignorable="w14 w15 w16se w16cid w16 w16cex w16sdtdh wp14">
   <w:body>
     <w:p>
       <w:pPr>
@@ -35,7 +35,7 @@
       <w:r>
         <w:t xml:space="preserve"> hand cricket. To know more about hand cricket, visit </w:t>
       </w:r>
-      <w:hyperlink r:id="rId5" w:history="1">
+      <w:hyperlink r:id="rId6" w:history="1">
         <w:r>
           <w:rPr>
             <w:rStyle w:val="Hyperlink"/>
@@ -88,7 +88,7 @@
       <w:r>
         <w:t xml:space="preserve">To play this game, you need to have Python software installed. You can download the software from </w:t>
       </w:r>
-      <w:hyperlink r:id="rId6" w:history="1">
+      <w:hyperlink r:id="rId7" w:history="1">
         <w:r>
           <w:rPr>
             <w:rStyle w:val="Hyperlink"/>
@@ -432,7 +432,7 @@
                     </pic:cNvPicPr>
                   </pic:nvPicPr>
                   <pic:blipFill>
-                    <a:blip r:embed="rId7"/>
+                    <a:blip r:embed="rId8"/>
                     <a:stretch>
                       <a:fillRect/>
                     </a:stretch>
@@ -512,7 +512,7 @@
           <w:noProof/>
         </w:rPr>
         <w:drawing>
-          <wp:inline distT="0" distB="0" distL="0" distR="0" wp14:anchorId="0BB37785" wp14:editId="7EFCEC60">
+          <wp:inline distT="0" distB="0" distL="0" distR="0" wp14:anchorId="0BB37785" wp14:editId="10B0E18F">
             <wp:extent cx="3479459" cy="6858000"/>
             <wp:effectExtent l="0" t="0" r="6985" b="0"/>
             <wp:docPr id="4" name="Picture 2">
@@ -541,7 +541,7 @@
                     </pic:cNvPicPr>
                   </pic:nvPicPr>
                   <pic:blipFill>
-                    <a:blip r:embed="rId8"/>
+                    <a:blip r:embed="rId9"/>
                     <a:stretch>
                       <a:fillRect/>
                     </a:stretch>
@@ -564,6 +564,104 @@
     </w:p>
     <w:p>
       <w:pPr>
+        <w:ind w:left="1440"/>
+      </w:pPr>
+    </w:p>
+    <w:p>
+      <w:pPr>
+        <w:ind w:left="1440"/>
+      </w:pPr>
+    </w:p>
+    <w:p>
+      <w:pPr>
+        <w:ind w:left="1440"/>
+      </w:pPr>
+    </w:p>
+    <w:p>
+      <w:pPr>
+        <w:ind w:left="1440"/>
+      </w:pPr>
+    </w:p>
+    <w:p>
+      <w:pPr>
+        <w:ind w:left="1440"/>
+      </w:pPr>
+    </w:p>
+    <w:p>
+      <w:pPr>
+        <w:pStyle w:val="Heading3"/>
+        <w:ind w:left="1440"/>
+        <w:rPr>
+          <w:sz w:val="28"/>
+          <w:szCs w:val="28"/>
+        </w:rPr>
+      </w:pPr>
+      <w:r>
+        <w:rPr>
+          <w:sz w:val="28"/>
+          <w:szCs w:val="28"/>
+        </w:rPr>
+        <w:lastRenderedPageBreak/>
+        <w:t>Team pairings:</w:t>
+      </w:r>
+    </w:p>
+    <w:p>
+      <w:pPr>
+        <w:ind w:left="1440"/>
+      </w:pPr>
+      <w:r>
+        <w:rPr>
+          <w:noProof/>
+        </w:rPr>
+        <w:drawing>
+          <wp:inline distT="0" distB="0" distL="0" distR="0" wp14:anchorId="60A0A6E3" wp14:editId="3E84334E">
+            <wp:extent cx="5048594" cy="2381278"/>
+            <wp:effectExtent l="0" t="0" r="0" b="0"/>
+            <wp:docPr id="24" name="Picture 24"/>
+            <wp:cNvGraphicFramePr>
+              <a:graphicFrameLocks xmlns:a="http://schemas.openxmlformats.org/drawingml/2006/main" noChangeAspect="1"/>
+            </wp:cNvGraphicFramePr>
+            <a:graphic xmlns:a="http://schemas.openxmlformats.org/drawingml/2006/main">
+              <a:graphicData uri="http://schemas.openxmlformats.org/drawingml/2006/picture">
+                <pic:pic xmlns:pic="http://schemas.openxmlformats.org/drawingml/2006/picture">
+                  <pic:nvPicPr>
+                    <pic:cNvPr id="0" name="Picture 2"/>
+                    <pic:cNvPicPr>
+                      <a:picLocks noChangeAspect="1" noChangeArrowheads="1"/>
+                    </pic:cNvPicPr>
+                  </pic:nvPicPr>
+                  <pic:blipFill>
+                    <a:blip r:embed="rId10" cstate="print">
+                      <a:extLst>
+                        <a:ext uri="{28A0092B-C50C-407E-A947-70E740481C1C}">
+                          <a14:useLocalDpi xmlns:a14="http://schemas.microsoft.com/office/drawing/2010/main" val="0"/>
+                        </a:ext>
+                      </a:extLst>
+                    </a:blip>
+                    <a:srcRect/>
+                    <a:stretch>
+                      <a:fillRect/>
+                    </a:stretch>
+                  </pic:blipFill>
+                  <pic:spPr bwMode="auto">
+                    <a:xfrm>
+                      <a:off x="0" y="0"/>
+                      <a:ext cx="5061581" cy="2387404"/>
+                    </a:xfrm>
+                    <a:prstGeom prst="rect">
+                      <a:avLst/>
+                    </a:prstGeom>
+                    <a:noFill/>
+                  </pic:spPr>
+                </pic:pic>
+              </a:graphicData>
+            </a:graphic>
+          </wp:inline>
+        </w:drawing>
+      </w:r>
+    </w:p>
+    <w:p>
+      <w:pPr>
         <w:pStyle w:val="Heading2"/>
         <w:numPr>
           <w:ilvl w:val="1"/>
@@ -579,7 +677,6 @@
           <w:sz w:val="28"/>
           <w:szCs w:val="28"/>
         </w:rPr>
-        <w:lastRenderedPageBreak/>
         <w:t>Gameplay</w:t>
       </w:r>
     </w:p>
@@ -621,7 +718,7 @@
                     </pic:cNvPicPr>
                   </pic:nvPicPr>
                   <pic:blipFill>
-                    <a:blip r:embed="rId9" cstate="print">
+                    <a:blip r:embed="rId11" cstate="print">
                       <a:extLst>
                         <a:ext uri="{28A0092B-C50C-407E-A947-70E740481C1C}">
                           <a14:useLocalDpi xmlns:a14="http://schemas.microsoft.com/office/drawing/2010/main" val="0"/>
@@ -659,6 +756,7 @@
         </w:numPr>
       </w:pPr>
       <w:r>
+        <w:lastRenderedPageBreak/>
         <w:t>(Part – 2) Deciding number of overs and wickets</w:t>
       </w:r>
     </w:p>
@@ -685,7 +783,7 @@
                     </pic:cNvPicPr>
                   </pic:nvPicPr>
                   <pic:blipFill>
-                    <a:blip r:embed="rId10">
+                    <a:blip r:embed="rId12">
                       <a:extLst>
                         <a:ext uri="{28A0092B-C50C-407E-A947-70E740481C1C}">
                           <a14:useLocalDpi xmlns:a14="http://schemas.microsoft.com/office/drawing/2010/main" val="0"/>
@@ -753,7 +851,7 @@
                     </pic:cNvPicPr>
                   </pic:nvPicPr>
                   <pic:blipFill>
-                    <a:blip r:embed="rId11">
+                    <a:blip r:embed="rId13">
                       <a:extLst>
                         <a:ext uri="{28A0092B-C50C-407E-A947-70E740481C1C}">
                           <a14:useLocalDpi xmlns:a14="http://schemas.microsoft.com/office/drawing/2010/main" val="0"/>
@@ -830,7 +928,7 @@
                     </pic:cNvPicPr>
                   </pic:nvPicPr>
                   <pic:blipFill>
-                    <a:blip r:embed="rId12" cstate="print">
+                    <a:blip r:embed="rId14" cstate="print">
                       <a:extLst>
                         <a:ext uri="{28A0092B-C50C-407E-A947-70E740481C1C}">
                           <a14:useLocalDpi xmlns:a14="http://schemas.microsoft.com/office/drawing/2010/main" val="0"/>
@@ -913,7 +1011,7 @@
                     </pic:cNvPicPr>
                   </pic:nvPicPr>
                   <pic:blipFill>
-                    <a:blip r:embed="rId13" cstate="print">
+                    <a:blip r:embed="rId15" cstate="print">
                       <a:extLst>
                         <a:ext uri="{28A0092B-C50C-407E-A947-70E740481C1C}">
                           <a14:useLocalDpi xmlns:a14="http://schemas.microsoft.com/office/drawing/2010/main" val="0"/>
@@ -978,7 +1076,7 @@
                     </pic:cNvPicPr>
                   </pic:nvPicPr>
                   <pic:blipFill>
-                    <a:blip r:embed="rId14" cstate="print">
+                    <a:blip r:embed="rId16" cstate="print">
                       <a:extLst>
                         <a:ext uri="{28A0092B-C50C-407E-A947-70E740481C1C}">
                           <a14:useLocalDpi xmlns:a14="http://schemas.microsoft.com/office/drawing/2010/main" val="0"/>
@@ -1062,7 +1160,7 @@
                     </pic:cNvPicPr>
                   </pic:nvPicPr>
                   <pic:blipFill>
-                    <a:blip r:embed="rId15" cstate="print">
+                    <a:blip r:embed="rId17" cstate="print">
                       <a:extLst>
                         <a:ext uri="{28A0092B-C50C-407E-A947-70E740481C1C}">
                           <a14:useLocalDpi xmlns:a14="http://schemas.microsoft.com/office/drawing/2010/main" val="0"/>
@@ -1127,7 +1225,7 @@
                     </pic:cNvPicPr>
                   </pic:nvPicPr>
                   <pic:blipFill>
-                    <a:blip r:embed="rId16" cstate="print">
+                    <a:blip r:embed="rId18" cstate="print">
                       <a:extLst>
                         <a:ext uri="{28A0092B-C50C-407E-A947-70E740481C1C}">
                           <a14:useLocalDpi xmlns:a14="http://schemas.microsoft.com/office/drawing/2010/main" val="0"/>
@@ -1751,7 +1849,7 @@
                     </pic:cNvPicPr>
                   </pic:nvPicPr>
                   <pic:blipFill>
-                    <a:blip r:embed="rId17">
+                    <a:blip r:embed="rId19">
                       <a:extLst>
                         <a:ext uri="{28A0092B-C50C-407E-A947-70E740481C1C}">
                           <a14:useLocalDpi xmlns:a14="http://schemas.microsoft.com/office/drawing/2010/main" val="0"/>
@@ -1961,10 +2059,10 @@
           <w:noProof/>
         </w:rPr>
         <w:drawing>
-          <wp:inline distT="0" distB="0" distL="0" distR="0" wp14:anchorId="2EF5A5AD" wp14:editId="51853A7C">
-            <wp:extent cx="5447050" cy="641086"/>
-            <wp:effectExtent l="0" t="0" r="1270" b="6985"/>
-            <wp:docPr id="15" name="Picture 15"/>
+          <wp:inline distT="0" distB="0" distL="0" distR="0" wp14:anchorId="52B8608D" wp14:editId="64878C9B">
+            <wp:extent cx="4114800" cy="1175385"/>
+            <wp:effectExtent l="0" t="0" r="0" b="5715"/>
+            <wp:docPr id="2" name="Picture 2"/>
             <wp:cNvGraphicFramePr>
               <a:graphicFrameLocks xmlns:a="http://schemas.openxmlformats.org/drawingml/2006/main" noChangeAspect="1"/>
             </wp:cNvGraphicFramePr>
@@ -1972,13 +2070,13 @@
               <a:graphicData uri="http://schemas.openxmlformats.org/drawingml/2006/picture">
                 <pic:pic xmlns:pic="http://schemas.openxmlformats.org/drawingml/2006/picture">
                   <pic:nvPicPr>
-                    <pic:cNvPr id="0" name="Picture 2"/>
+                    <pic:cNvPr id="0" name="Picture 1"/>
                     <pic:cNvPicPr>
                       <a:picLocks noChangeAspect="1" noChangeArrowheads="1"/>
                     </pic:cNvPicPr>
                   </pic:nvPicPr>
                   <pic:blipFill>
-                    <a:blip r:embed="rId18">
+                    <a:blip r:embed="rId20">
                       <a:extLst>
                         <a:ext uri="{28A0092B-C50C-407E-A947-70E740481C1C}">
                           <a14:useLocalDpi xmlns:a14="http://schemas.microsoft.com/office/drawing/2010/main" val="0"/>
@@ -1993,7 +2091,7 @@
                   <pic:spPr bwMode="auto">
                     <a:xfrm>
                       <a:off x="0" y="0"/>
-                      <a:ext cx="5519406" cy="649602"/>
+                      <a:ext cx="4114800" cy="1175385"/>
                     </a:xfrm>
                     <a:prstGeom prst="rect">
                       <a:avLst/>
@@ -2066,7 +2164,28 @@
           <w:sz w:val="22"/>
           <w:szCs w:val="22"/>
         </w:rPr>
-        <w:t>: Register a team for a match against the computer: Successful registration message: Choose a password and enter it to proceed.</w:t>
+        <w:t xml:space="preserve">: Register a team for a match against the computer: Successful registration message: </w:t>
+      </w:r>
+      <w:r>
+        <w:rPr>
+          <w:sz w:val="22"/>
+          <w:szCs w:val="22"/>
+        </w:rPr>
+        <w:t>Now to decide whether you want to play against a team of people or a team of engines</w:t>
+      </w:r>
+      <w:r>
+        <w:rPr>
+          <w:sz w:val="22"/>
+          <w:szCs w:val="22"/>
+        </w:rPr>
+        <w:t>.</w:t>
+      </w:r>
+      <w:r>
+        <w:rPr>
+          <w:sz w:val="22"/>
+          <w:szCs w:val="22"/>
+        </w:rPr>
+        <w:t xml:space="preserve"> To play against the computer, we simply hit enter without typing anything.</w:t>
       </w:r>
     </w:p>
     <w:p>
@@ -2120,10 +2239,10 @@
           <w:szCs w:val="28"/>
         </w:rPr>
         <w:drawing>
-          <wp:inline distT="0" distB="0" distL="0" distR="0" wp14:anchorId="38827B51" wp14:editId="04AF9D36">
-            <wp:extent cx="5731510" cy="911860"/>
-            <wp:effectExtent l="0" t="0" r="2540" b="2540"/>
-            <wp:docPr id="45" name="Picture 45"/>
+          <wp:inline distT="0" distB="0" distL="0" distR="0" wp14:anchorId="4851FC13" wp14:editId="3A38B310">
+            <wp:extent cx="4260850" cy="1663700"/>
+            <wp:effectExtent l="0" t="0" r="6350" b="0"/>
+            <wp:docPr id="9" name="Picture 9"/>
             <wp:cNvGraphicFramePr>
               <a:graphicFrameLocks xmlns:a="http://schemas.openxmlformats.org/drawingml/2006/main" noChangeAspect="1"/>
             </wp:cNvGraphicFramePr>
@@ -2131,13 +2250,13 @@
               <a:graphicData uri="http://schemas.openxmlformats.org/drawingml/2006/picture">
                 <pic:pic xmlns:pic="http://schemas.openxmlformats.org/drawingml/2006/picture">
                   <pic:nvPicPr>
-                    <pic:cNvPr id="0" name="Picture 6"/>
+                    <pic:cNvPr id="0" name="Picture 2"/>
                     <pic:cNvPicPr>
                       <a:picLocks noChangeAspect="1" noChangeArrowheads="1"/>
                     </pic:cNvPicPr>
                   </pic:nvPicPr>
                   <pic:blipFill>
-                    <a:blip r:embed="rId19">
+                    <a:blip r:embed="rId21">
                       <a:extLst>
                         <a:ext uri="{28A0092B-C50C-407E-A947-70E740481C1C}">
                           <a14:useLocalDpi xmlns:a14="http://schemas.microsoft.com/office/drawing/2010/main" val="0"/>
@@ -2152,7 +2271,7 @@
                   <pic:spPr bwMode="auto">
                     <a:xfrm>
                       <a:off x="0" y="0"/>
-                      <a:ext cx="5731510" cy="911860"/>
+                      <a:ext cx="4260850" cy="1663700"/>
                     </a:xfrm>
                     <a:prstGeom prst="rect">
                       <a:avLst/>
@@ -2358,6 +2477,7 @@
         <w:rPr>
           <w:noProof/>
         </w:rPr>
+        <w:lastRenderedPageBreak/>
         <w:drawing>
           <wp:inline distT="0" distB="0" distL="0" distR="0" wp14:anchorId="766AB79F" wp14:editId="17FE1517">
             <wp:extent cx="5092700" cy="660400"/>
@@ -2376,7 +2496,7 @@
                     </pic:cNvPicPr>
                   </pic:nvPicPr>
                   <pic:blipFill>
-                    <a:blip r:embed="rId20">
+                    <a:blip r:embed="rId22">
                       <a:extLst>
                         <a:ext uri="{28A0092B-C50C-407E-A947-70E740481C1C}">
                           <a14:useLocalDpi xmlns:a14="http://schemas.microsoft.com/office/drawing/2010/main" val="0"/>
@@ -2463,7 +2583,6 @@
           <w:sz w:val="28"/>
           <w:szCs w:val="28"/>
         </w:rPr>
-        <w:lastRenderedPageBreak/>
         <w:t>Now choose the number of wickets for the match. It must be a positive integer from 1 to 10, both included. Otherwise (or if you hit ‘Enter’ without giving any input), the game will last for 10 wickets.</w:t>
       </w:r>
     </w:p>
@@ -2495,7 +2614,7 @@
                     </pic:cNvPicPr>
                   </pic:nvPicPr>
                   <pic:blipFill>
-                    <a:blip r:embed="rId21">
+                    <a:blip r:embed="rId23">
                       <a:extLst>
                         <a:ext uri="{28A0092B-C50C-407E-A947-70E740481C1C}">
                           <a14:useLocalDpi xmlns:a14="http://schemas.microsoft.com/office/drawing/2010/main" val="0"/>
@@ -2687,7 +2806,7 @@
                     </pic:cNvPicPr>
                   </pic:nvPicPr>
                   <pic:blipFill>
-                    <a:blip r:embed="rId22">
+                    <a:blip r:embed="rId24">
                       <a:extLst>
                         <a:ext uri="{28A0092B-C50C-407E-A947-70E740481C1C}">
                           <a14:useLocalDpi xmlns:a14="http://schemas.microsoft.com/office/drawing/2010/main" val="0"/>
@@ -2766,6 +2885,7 @@
           <w:sz w:val="28"/>
           <w:szCs w:val="28"/>
         </w:rPr>
+        <w:lastRenderedPageBreak/>
         <w:t xml:space="preserve">If you win the toss, you can choose whether to bat first or field first. Choose wisely. Again, write exactly the same words in the lowercase order only. </w:t>
       </w:r>
       <w:r>
@@ -2786,7 +2906,6 @@
         <w:rPr>
           <w:noProof/>
         </w:rPr>
-        <w:lastRenderedPageBreak/>
         <w:drawing>
           <wp:inline distT="0" distB="0" distL="0" distR="0" wp14:anchorId="1631B0C6" wp14:editId="34B1A28D">
             <wp:extent cx="5029200" cy="2874010"/>
@@ -2805,7 +2924,7 @@
                     </pic:cNvPicPr>
                   </pic:nvPicPr>
                   <pic:blipFill>
-                    <a:blip r:embed="rId23">
+                    <a:blip r:embed="rId25">
                       <a:extLst>
                         <a:ext uri="{28A0092B-C50C-407E-A947-70E740481C1C}">
                           <a14:useLocalDpi xmlns:a14="http://schemas.microsoft.com/office/drawing/2010/main" val="0"/>
@@ -2926,6 +3045,7 @@
         <w:rPr>
           <w:noProof/>
         </w:rPr>
+        <w:lastRenderedPageBreak/>
         <w:drawing>
           <wp:inline distT="0" distB="0" distL="0" distR="0" wp14:anchorId="26D53CD9" wp14:editId="770D02BA">
             <wp:extent cx="5695950" cy="3397250"/>
@@ -2944,7 +3064,7 @@
                     </pic:cNvPicPr>
                   </pic:nvPicPr>
                   <pic:blipFill>
-                    <a:blip r:embed="rId24">
+                    <a:blip r:embed="rId26">
                       <a:extLst>
                         <a:ext uri="{28A0092B-C50C-407E-A947-70E740481C1C}">
                           <a14:useLocalDpi xmlns:a14="http://schemas.microsoft.com/office/drawing/2010/main" val="0"/>
@@ -3030,19 +3150,19 @@
           <w:sz w:val="28"/>
           <w:szCs w:val="28"/>
         </w:rPr>
+        <w:t>Note that if your choice of batter/bowler is invalid, a random player from your available list will be selected.</w:t>
+      </w:r>
+    </w:p>
+    <w:p/>
+    <w:p>
+      <w:pPr>
+        <w:keepNext/>
+      </w:pPr>
+      <w:r>
+        <w:rPr>
+          <w:noProof/>
+        </w:rPr>
         <w:lastRenderedPageBreak/>
-        <w:t>Note that if your choice of batter/bowler is invalid, a random player from your available list will be selected.</w:t>
-      </w:r>
-    </w:p>
-    <w:p/>
-    <w:p>
-      <w:pPr>
-        <w:keepNext/>
-      </w:pPr>
-      <w:r>
-        <w:rPr>
-          <w:noProof/>
-        </w:rPr>
         <w:drawing>
           <wp:inline distT="0" distB="0" distL="0" distR="0" wp14:anchorId="682AC7A7" wp14:editId="1D56C833">
             <wp:extent cx="5232400" cy="4364899"/>
@@ -3061,7 +3181,7 @@
                     </pic:cNvPicPr>
                   </pic:nvPicPr>
                   <pic:blipFill>
-                    <a:blip r:embed="rId25">
+                    <a:blip r:embed="rId27">
                       <a:extLst>
                         <a:ext uri="{28A0092B-C50C-407E-A947-70E740481C1C}">
                           <a14:useLocalDpi xmlns:a14="http://schemas.microsoft.com/office/drawing/2010/main" val="0"/>
@@ -3176,7 +3296,7 @@
                     </pic:cNvPicPr>
                   </pic:nvPicPr>
                   <pic:blipFill>
-                    <a:blip r:embed="rId26">
+                    <a:blip r:embed="rId28">
                       <a:extLst>
                         <a:ext uri="{28A0092B-C50C-407E-A947-70E740481C1C}">
                           <a14:useLocalDpi xmlns:a14="http://schemas.microsoft.com/office/drawing/2010/main" val="0"/>
@@ -3272,7 +3392,7 @@
                     </pic:cNvPicPr>
                   </pic:nvPicPr>
                   <pic:blipFill>
-                    <a:blip r:embed="rId27">
+                    <a:blip r:embed="rId29">
                       <a:extLst>
                         <a:ext uri="{28A0092B-C50C-407E-A947-70E740481C1C}">
                           <a14:useLocalDpi xmlns:a14="http://schemas.microsoft.com/office/drawing/2010/main" val="0"/>
@@ -3390,7 +3510,7 @@
                     </pic:cNvPicPr>
                   </pic:nvPicPr>
                   <pic:blipFill>
-                    <a:blip r:embed="rId28">
+                    <a:blip r:embed="rId30">
                       <a:extLst>
                         <a:ext uri="{28A0092B-C50C-407E-A947-70E740481C1C}">
                           <a14:useLocalDpi xmlns:a14="http://schemas.microsoft.com/office/drawing/2010/main" val="0"/>
@@ -3483,7 +3603,7 @@
                     </pic:cNvPicPr>
                   </pic:nvPicPr>
                   <pic:blipFill>
-                    <a:blip r:embed="rId29">
+                    <a:blip r:embed="rId31">
                       <a:extLst>
                         <a:ext uri="{28A0092B-C50C-407E-A947-70E740481C1C}">
                           <a14:useLocalDpi xmlns:a14="http://schemas.microsoft.com/office/drawing/2010/main" val="0"/>
@@ -3594,7 +3714,7 @@
                     </pic:cNvPicPr>
                   </pic:nvPicPr>
                   <pic:blipFill>
-                    <a:blip r:embed="rId30">
+                    <a:blip r:embed="rId32">
                       <a:extLst>
                         <a:ext uri="{28A0092B-C50C-407E-A947-70E740481C1C}">
                           <a14:useLocalDpi xmlns:a14="http://schemas.microsoft.com/office/drawing/2010/main" val="0"/>
@@ -3707,7 +3827,7 @@
                     </pic:cNvPicPr>
                   </pic:nvPicPr>
                   <pic:blipFill>
-                    <a:blip r:embed="rId31">
+                    <a:blip r:embed="rId33">
                       <a:extLst>
                         <a:ext uri="{28A0092B-C50C-407E-A947-70E740481C1C}">
                           <a14:useLocalDpi xmlns:a14="http://schemas.microsoft.com/office/drawing/2010/main" val="0"/>
@@ -3813,7 +3933,7 @@
                     </pic:cNvPicPr>
                   </pic:nvPicPr>
                   <pic:blipFill>
-                    <a:blip r:embed="rId32">
+                    <a:blip r:embed="rId34">
                       <a:extLst>
                         <a:ext uri="{28A0092B-C50C-407E-A947-70E740481C1C}">
                           <a14:useLocalDpi xmlns:a14="http://schemas.microsoft.com/office/drawing/2010/main" val="0"/>
@@ -3923,7 +4043,7 @@
                     </pic:cNvPicPr>
                   </pic:nvPicPr>
                   <pic:blipFill>
-                    <a:blip r:embed="rId33">
+                    <a:blip r:embed="rId35">
                       <a:extLst>
                         <a:ext uri="{28A0092B-C50C-407E-A947-70E740481C1C}">
                           <a14:useLocalDpi xmlns:a14="http://schemas.microsoft.com/office/drawing/2010/main" val="0"/>
@@ -4074,7 +4194,7 @@
                     </pic:cNvPicPr>
                   </pic:nvPicPr>
                   <pic:blipFill>
-                    <a:blip r:embed="rId34">
+                    <a:blip r:embed="rId36">
                       <a:extLst>
                         <a:ext uri="{28A0092B-C50C-407E-A947-70E740481C1C}">
                           <a14:useLocalDpi xmlns:a14="http://schemas.microsoft.com/office/drawing/2010/main" val="0"/>
@@ -4186,7 +4306,7 @@
                     </pic:cNvPicPr>
                   </pic:nvPicPr>
                   <pic:blipFill>
-                    <a:blip r:embed="rId35">
+                    <a:blip r:embed="rId37">
                       <a:extLst>
                         <a:ext uri="{28A0092B-C50C-407E-A947-70E740481C1C}">
                           <a14:useLocalDpi xmlns:a14="http://schemas.microsoft.com/office/drawing/2010/main" val="0"/>
@@ -4275,7 +4395,7 @@
                     </pic:cNvPicPr>
                   </pic:nvPicPr>
                   <pic:blipFill>
-                    <a:blip r:embed="rId36">
+                    <a:blip r:embed="rId38">
                       <a:extLst>
                         <a:ext uri="{28A0092B-C50C-407E-A947-70E740481C1C}">
                           <a14:useLocalDpi xmlns:a14="http://schemas.microsoft.com/office/drawing/2010/main" val="0"/>
@@ -4413,7 +4533,7 @@
                     </pic:cNvPicPr>
                   </pic:nvPicPr>
                   <pic:blipFill>
-                    <a:blip r:embed="rId37" cstate="print">
+                    <a:blip r:embed="rId39" cstate="print">
                       <a:extLst>
                         <a:ext uri="{28A0092B-C50C-407E-A947-70E740481C1C}">
                           <a14:useLocalDpi xmlns:a14="http://schemas.microsoft.com/office/drawing/2010/main" val="0"/>
@@ -4524,7 +4644,7 @@
                     </pic:cNvPicPr>
                   </pic:nvPicPr>
                   <pic:blipFill>
-                    <a:blip r:embed="rId38">
+                    <a:blip r:embed="rId40">
                       <a:extLst>
                         <a:ext uri="{28A0092B-C50C-407E-A947-70E740481C1C}">
                           <a14:useLocalDpi xmlns:a14="http://schemas.microsoft.com/office/drawing/2010/main" val="0"/>
@@ -4621,7 +4741,7 @@
                     </pic:cNvPicPr>
                   </pic:nvPicPr>
                   <pic:blipFill>
-                    <a:blip r:embed="rId39">
+                    <a:blip r:embed="rId41">
                       <a:extLst>
                         <a:ext uri="{28A0092B-C50C-407E-A947-70E740481C1C}">
                           <a14:useLocalDpi xmlns:a14="http://schemas.microsoft.com/office/drawing/2010/main" val="0"/>
@@ -4710,7 +4830,7 @@
                     </pic:cNvPicPr>
                   </pic:nvPicPr>
                   <pic:blipFill>
-                    <a:blip r:embed="rId40">
+                    <a:blip r:embed="rId42">
                       <a:extLst>
                         <a:ext uri="{28A0092B-C50C-407E-A947-70E740481C1C}">
                           <a14:useLocalDpi xmlns:a14="http://schemas.microsoft.com/office/drawing/2010/main" val="0"/>
@@ -4821,7 +4941,7 @@
                     </pic:cNvPicPr>
                   </pic:nvPicPr>
                   <pic:blipFill>
-                    <a:blip r:embed="rId41">
+                    <a:blip r:embed="rId43">
                       <a:extLst>
                         <a:ext uri="{28A0092B-C50C-407E-A947-70E740481C1C}">
                           <a14:useLocalDpi xmlns:a14="http://schemas.microsoft.com/office/drawing/2010/main" val="0"/>
@@ -4920,7 +5040,7 @@
                     </pic:cNvPicPr>
                   </pic:nvPicPr>
                   <pic:blipFill>
-                    <a:blip r:embed="rId42">
+                    <a:blip r:embed="rId44">
                       <a:extLst>
                         <a:ext uri="{28A0092B-C50C-407E-A947-70E740481C1C}">
                           <a14:useLocalDpi xmlns:a14="http://schemas.microsoft.com/office/drawing/2010/main" val="0"/>
@@ -5011,7 +5131,7 @@
                     </pic:cNvPicPr>
                   </pic:nvPicPr>
                   <pic:blipFill>
-                    <a:blip r:embed="rId43">
+                    <a:blip r:embed="rId45">
                       <a:extLst>
                         <a:ext uri="{28A0092B-C50C-407E-A947-70E740481C1C}">
                           <a14:useLocalDpi xmlns:a14="http://schemas.microsoft.com/office/drawing/2010/main" val="0"/>
@@ -5135,7 +5255,7 @@
                     </pic:cNvPicPr>
                   </pic:nvPicPr>
                   <pic:blipFill>
-                    <a:blip r:embed="rId44">
+                    <a:blip r:embed="rId46">
                       <a:extLst>
                         <a:ext uri="{28A0092B-C50C-407E-A947-70E740481C1C}">
                           <a14:useLocalDpi xmlns:a14="http://schemas.microsoft.com/office/drawing/2010/main" val="0"/>
@@ -5224,7 +5344,7 @@
                     </pic:cNvPicPr>
                   </pic:nvPicPr>
                   <pic:blipFill>
-                    <a:blip r:embed="rId45">
+                    <a:blip r:embed="rId47">
                       <a:extLst>
                         <a:ext uri="{28A0092B-C50C-407E-A947-70E740481C1C}">
                           <a14:useLocalDpi xmlns:a14="http://schemas.microsoft.com/office/drawing/2010/main" val="0"/>
@@ -5348,7 +5468,7 @@
                     </pic:cNvPicPr>
                   </pic:nvPicPr>
                   <pic:blipFill>
-                    <a:blip r:embed="rId46">
+                    <a:blip r:embed="rId48">
                       <a:extLst>
                         <a:ext uri="{28A0092B-C50C-407E-A947-70E740481C1C}">
                           <a14:useLocalDpi xmlns:a14="http://schemas.microsoft.com/office/drawing/2010/main" val="0"/>
@@ -5468,7 +5588,7 @@
                     </pic:cNvPicPr>
                   </pic:nvPicPr>
                   <pic:blipFill>
-                    <a:blip r:embed="rId47">
+                    <a:blip r:embed="rId49">
                       <a:extLst>
                         <a:ext uri="{28A0092B-C50C-407E-A947-70E740481C1C}">
                           <a14:useLocalDpi xmlns:a14="http://schemas.microsoft.com/office/drawing/2010/main" val="0"/>
@@ -5703,7 +5823,7 @@
                     </pic:cNvPicPr>
                   </pic:nvPicPr>
                   <pic:blipFill>
-                    <a:blip r:embed="rId48">
+                    <a:blip r:embed="rId50">
                       <a:extLst>
                         <a:ext uri="{28A0092B-C50C-407E-A947-70E740481C1C}">
                           <a14:useLocalDpi xmlns:a14="http://schemas.microsoft.com/office/drawing/2010/main" val="0"/>
@@ -5990,7 +6110,7 @@
                     </pic:cNvPicPr>
                   </pic:nvPicPr>
                   <pic:blipFill>
-                    <a:blip r:embed="rId49">
+                    <a:blip r:embed="rId51">
                       <a:extLst>
                         <a:ext uri="{28A0092B-C50C-407E-A947-70E740481C1C}">
                           <a14:useLocalDpi xmlns:a14="http://schemas.microsoft.com/office/drawing/2010/main" val="0"/>
@@ -6136,7 +6256,7 @@
                     </pic:cNvPicPr>
                   </pic:nvPicPr>
                   <pic:blipFill>
-                    <a:blip r:embed="rId50">
+                    <a:blip r:embed="rId52">
                       <a:extLst>
                         <a:ext uri="{28A0092B-C50C-407E-A947-70E740481C1C}">
                           <a14:useLocalDpi xmlns:a14="http://schemas.microsoft.com/office/drawing/2010/main" val="0"/>
@@ -6333,7 +6453,7 @@
         </w:rPr>
         <w:t xml:space="preserve">E-Mail: </w:t>
       </w:r>
-      <w:hyperlink r:id="rId51" w:history="1">
+      <w:hyperlink r:id="rId53" w:history="1">
         <w:r>
           <w:rPr>
             <w:rStyle w:val="Hyperlink"/>
@@ -6359,7 +6479,7 @@
         </w:rPr>
         <w:t xml:space="preserve">GitHub: </w:t>
       </w:r>
-      <w:hyperlink r:id="rId52" w:history="1">
+      <w:hyperlink r:id="rId54" w:history="1">
         <w:r>
           <w:rPr>
             <w:rStyle w:val="Hyperlink"/>
@@ -6381,7 +6501,7 @@
 </file>
 
 <file path=word/numbering.xml><?xml version="1.0" encoding="utf-8"?>
-<w:numbering xmlns:wpc="http://schemas.microsoft.com/office/word/2010/wordprocessingCanvas" xmlns:cx="http://schemas.microsoft.com/office/drawing/2014/chartex" xmlns:cx1="http://schemas.microsoft.com/office/drawing/2015/9/8/chartex" xmlns:cx2="http://schemas.microsoft.com/office/drawing/2015/10/21/chartex" xmlns:cx3="http://schemas.microsoft.com/office/drawing/2016/5/9/chartex" xmlns:cx4="http://schemas.microsoft.com/office/drawing/2016/5/10/chartex" xmlns:cx5="http://schemas.microsoft.com/office/drawing/2016/5/11/chartex" xmlns:cx6="http://schemas.microsoft.com/office/drawing/2016/5/12/chartex" xmlns:cx7="http://schemas.microsoft.com/office/drawing/2016/5/13/chartex" xmlns:cx8="http://schemas.microsoft.com/office/drawing/2016/5/14/chartex" xmlns:mc="http://schemas.openxmlformats.org/markup-compatibility/2006" xmlns:aink="http://schemas.microsoft.com/office/drawing/2016/ink" xmlns:am3d="http://schemas.microsoft.com/office/drawing/2017/model3d" xmlns:o="urn:schemas-microsoft-com:office:office" xmlns:r="http://schemas.openxmlformats.org/officeDocument/2006/relationships" xmlns:m="http://schemas.openxmlformats.org/officeDocument/2006/math" xmlns:v="urn:schemas-microsoft-com:vml" xmlns:wp14="http://schemas.microsoft.com/office/word/2010/wordprocessingDrawing" xmlns:wp="http://schemas.openxmlformats.org/drawingml/2006/wordprocessingDrawing" xmlns:w10="urn:schemas-microsoft-com:office:word" xmlns:w="http://schemas.openxmlformats.org/wordprocessingml/2006/main" xmlns:w14="http://schemas.microsoft.com/office/word/2010/wordml" xmlns:w15="http://schemas.microsoft.com/office/word/2012/wordml" xmlns:w16cex="http://schemas.microsoft.com/office/word/2018/wordml/cex" xmlns:w16cid="http://schemas.microsoft.com/office/word/2016/wordml/cid" xmlns:w16="http://schemas.microsoft.com/office/word/2018/wordml" xmlns:w16se="http://schemas.microsoft.com/office/word/2015/wordml/symex" xmlns:wpg="http://schemas.microsoft.com/office/word/2010/wordprocessingGroup" xmlns:wpi="http://schemas.microsoft.com/office/word/2010/wordprocessingInk" xmlns:wne="http://schemas.microsoft.com/office/word/2006/wordml" xmlns:wps="http://schemas.microsoft.com/office/word/2010/wordprocessingShape" mc:Ignorable="w14 w15 w16se w16cid w16 w16cex wp14">
+<w:numbering xmlns:wpc="http://schemas.microsoft.com/office/word/2010/wordprocessingCanvas" xmlns:cx="http://schemas.microsoft.com/office/drawing/2014/chartex" xmlns:cx1="http://schemas.microsoft.com/office/drawing/2015/9/8/chartex" xmlns:cx2="http://schemas.microsoft.com/office/drawing/2015/10/21/chartex" xmlns:cx3="http://schemas.microsoft.com/office/drawing/2016/5/9/chartex" xmlns:cx4="http://schemas.microsoft.com/office/drawing/2016/5/10/chartex" xmlns:cx5="http://schemas.microsoft.com/office/drawing/2016/5/11/chartex" xmlns:cx6="http://schemas.microsoft.com/office/drawing/2016/5/12/chartex" xmlns:cx7="http://schemas.microsoft.com/office/drawing/2016/5/13/chartex" xmlns:cx8="http://schemas.microsoft.com/office/drawing/2016/5/14/chartex" xmlns:mc="http://schemas.openxmlformats.org/markup-compatibility/2006" xmlns:aink="http://schemas.microsoft.com/office/drawing/2016/ink" xmlns:am3d="http://schemas.microsoft.com/office/drawing/2017/model3d" xmlns:o="urn:schemas-microsoft-com:office:office" xmlns:r="http://schemas.openxmlformats.org/officeDocument/2006/relationships" xmlns:m="http://schemas.openxmlformats.org/officeDocument/2006/math" xmlns:v="urn:schemas-microsoft-com:vml" xmlns:wp14="http://schemas.microsoft.com/office/word/2010/wordprocessingDrawing" xmlns:wp="http://schemas.openxmlformats.org/drawingml/2006/wordprocessingDrawing" xmlns:w10="urn:schemas-microsoft-com:office:word" xmlns:w="http://schemas.openxmlformats.org/wordprocessingml/2006/main" xmlns:w14="http://schemas.microsoft.com/office/word/2010/wordml" xmlns:w15="http://schemas.microsoft.com/office/word/2012/wordml" xmlns:w16cex="http://schemas.microsoft.com/office/word/2018/wordml/cex" xmlns:w16cid="http://schemas.microsoft.com/office/word/2016/wordml/cid" xmlns:w16="http://schemas.microsoft.com/office/word/2018/wordml" xmlns:w16sdtdh="http://schemas.microsoft.com/office/word/2020/wordml/sdtdatahash" xmlns:w16se="http://schemas.microsoft.com/office/word/2015/wordml/symex" xmlns:wpg="http://schemas.microsoft.com/office/word/2010/wordprocessingGroup" xmlns:wpi="http://schemas.microsoft.com/office/word/2010/wordprocessingInk" xmlns:wne="http://schemas.microsoft.com/office/word/2006/wordml" xmlns:wps="http://schemas.microsoft.com/office/word/2010/wordprocessingShape" mc:Ignorable="w14 w15 w16se w16cid w16 w16cex w16sdtdh wp14">
   <w:abstractNum w:abstractNumId="0" w15:restartNumberingAfterBreak="0">
     <w:nsid w:val="028437DF"/>
     <w:multiLevelType w:val="hybridMultilevel"/>
@@ -8366,7 +8486,7 @@
 </file>
 
 <file path=word/styles.xml><?xml version="1.0" encoding="utf-8"?>
-<w:styles xmlns:mc="http://schemas.openxmlformats.org/markup-compatibility/2006" xmlns:r="http://schemas.openxmlformats.org/officeDocument/2006/relationships" xmlns:w="http://schemas.openxmlformats.org/wordprocessingml/2006/main" xmlns:w14="http://schemas.microsoft.com/office/word/2010/wordml" xmlns:w15="http://schemas.microsoft.com/office/word/2012/wordml" xmlns:w16cex="http://schemas.microsoft.com/office/word/2018/wordml/cex" xmlns:w16cid="http://schemas.microsoft.com/office/word/2016/wordml/cid" xmlns:w16="http://schemas.microsoft.com/office/word/2018/wordml" xmlns:w16se="http://schemas.microsoft.com/office/word/2015/wordml/symex" mc:Ignorable="w14 w15 w16se w16cid w16 w16cex">
+<w:styles xmlns:mc="http://schemas.openxmlformats.org/markup-compatibility/2006" xmlns:r="http://schemas.openxmlformats.org/officeDocument/2006/relationships" xmlns:w="http://schemas.openxmlformats.org/wordprocessingml/2006/main" xmlns:w14="http://schemas.microsoft.com/office/word/2010/wordml" xmlns:w15="http://schemas.microsoft.com/office/word/2012/wordml" xmlns:w16cex="http://schemas.microsoft.com/office/word/2018/wordml/cex" xmlns:w16cid="http://schemas.microsoft.com/office/word/2016/wordml/cid" xmlns:w16="http://schemas.microsoft.com/office/word/2018/wordml" xmlns:w16sdtdh="http://schemas.microsoft.com/office/word/2020/wordml/sdtdatahash" xmlns:w16se="http://schemas.microsoft.com/office/word/2015/wordml/symex" mc:Ignorable="w14 w15 w16se w16cid w16 w16cex w16sdtdh">
   <w:docDefaults>
     <w:rPrDefault>
       <w:rPr>
@@ -9353,4 +9473,16 @@
     </a:ext>
   </a:extLst>
 </a:theme>
+</file>
+
+<file path=customXml/item1.xml><?xml version="1.0" encoding="utf-8"?>
+<b:Sources xmlns:b="http://schemas.openxmlformats.org/officeDocument/2006/bibliography" xmlns="http://schemas.openxmlformats.org/officeDocument/2006/bibliography" SelectedStyle="\APASixthEditionOfficeOnline.xsl" StyleName="APA" Version="6"/>
+</file>
+
+<file path=customXml/itemProps1.xml><?xml version="1.0" encoding="utf-8"?>
+<ds:datastoreItem xmlns:ds="http://schemas.openxmlformats.org/officeDocument/2006/customXml" ds:itemID="{D75DBE4B-5174-4D9B-A4F1-11C4231219B8}">
+  <ds:schemaRefs>
+    <ds:schemaRef ds:uri="http://schemas.openxmlformats.org/officeDocument/2006/bibliography"/>
+  </ds:schemaRefs>
+</ds:datastoreItem>
 </file>
</xml_diff>